<commit_message>
CPSAP:lab10 mminor fix, lab11 started
</commit_message>
<xml_diff>
--- a/CPSAP/Texts/Lab_11/Лабораторная_работа_11_WS.docx
+++ b/CPSAP/Texts/Lab_11/Лабораторная_работа_11_WS.docx
@@ -1,8 +1,18 @@
 
 <file path=word/document.xml><?xml version="1.0" encoding="utf-8"?>
-<w:document xmlns:wpc="http://schemas.microsoft.com/office/word/2010/wordprocessingCanvas" xmlns:cx="http://schemas.microsoft.com/office/drawing/2014/chartex" xmlns:mc="http://schemas.openxmlformats.org/markup-compatibility/2006" xmlns:o="urn:schemas-microsoft-com:office:office" xmlns:r="http://schemas.openxmlformats.org/officeDocument/2006/relationships" xmlns:m="http://schemas.openxmlformats.org/officeDocument/2006/math" xmlns:v="urn:schemas-microsoft-com:vml" xmlns:wp14="http://schemas.microsoft.com/office/word/2010/wordprocessingDrawing" xmlns:wp="http://schemas.openxmlformats.org/drawingml/2006/wordprocessingDrawing" xmlns:w10="urn:schemas-microsoft-com:office:word" xmlns:w="http://schemas.openxmlformats.org/wordprocessingml/2006/main" xmlns:w14="http://schemas.microsoft.com/office/word/2010/wordml" xmlns:w15="http://schemas.microsoft.com/office/word/2012/wordml" xmlns:w16se="http://schemas.microsoft.com/office/word/2015/wordml/symex" xmlns:wpg="http://schemas.microsoft.com/office/word/2010/wordprocessingGroup" xmlns:wpi="http://schemas.microsoft.com/office/word/2010/wordprocessingInk" xmlns:wne="http://schemas.microsoft.com/office/word/2006/wordml" xmlns:wps="http://schemas.microsoft.com/office/word/2010/wordprocessingShape" mc:Ignorable="w14 w15 w16se wp14">
+<w:document xmlns:wpc="http://schemas.microsoft.com/office/word/2010/wordprocessingCanvas" xmlns:cx="http://schemas.microsoft.com/office/drawing/2014/chartex" xmlns:cx1="http://schemas.microsoft.com/office/drawing/2015/9/8/chartex" xmlns:cx2="http://schemas.microsoft.com/office/drawing/2015/10/21/chartex" xmlns:cx3="http://schemas.microsoft.com/office/drawing/2016/5/9/chartex" xmlns:cx4="http://schemas.microsoft.com/office/drawing/2016/5/10/chartex" xmlns:cx5="http://schemas.microsoft.com/office/drawing/2016/5/11/chartex" xmlns:cx6="http://schemas.microsoft.com/office/drawing/2016/5/12/chartex" xmlns:cx7="http://schemas.microsoft.com/office/drawing/2016/5/13/chartex" xmlns:cx8="http://schemas.microsoft.com/office/drawing/2016/5/14/chartex" xmlns:mc="http://schemas.openxmlformats.org/markup-compatibility/2006" xmlns:aink="http://schemas.microsoft.com/office/drawing/2016/ink" xmlns:am3d="http://schemas.microsoft.com/office/drawing/2017/model3d" xmlns:o="urn:schemas-microsoft-com:office:office" xmlns:r="http://schemas.openxmlformats.org/officeDocument/2006/relationships" xmlns:m="http://schemas.openxmlformats.org/officeDocument/2006/math" xmlns:v="urn:schemas-microsoft-com:vml" xmlns:wp14="http://schemas.microsoft.com/office/word/2010/wordprocessingDrawing" xmlns:wp="http://schemas.openxmlformats.org/drawingml/2006/wordprocessingDrawing" xmlns:w10="urn:schemas-microsoft-com:office:word" xmlns:w="http://schemas.openxmlformats.org/wordprocessingml/2006/main" xmlns:w14="http://schemas.microsoft.com/office/word/2010/wordml" xmlns:w15="http://schemas.microsoft.com/office/word/2012/wordml" xmlns:w16cex="http://schemas.microsoft.com/office/word/2018/wordml/cex" xmlns:w16cid="http://schemas.microsoft.com/office/word/2016/wordml/cid" xmlns:w16="http://schemas.microsoft.com/office/word/2018/wordml" xmlns:w16sdtdh="http://schemas.microsoft.com/office/word/2020/wordml/sdtdatahash" xmlns:w16se="http://schemas.microsoft.com/office/word/2015/wordml/symex" xmlns:wpg="http://schemas.microsoft.com/office/word/2010/wordprocessingGroup" xmlns:wpi="http://schemas.microsoft.com/office/word/2010/wordprocessingInk" xmlns:wne="http://schemas.microsoft.com/office/word/2006/wordml" xmlns:wps="http://schemas.microsoft.com/office/word/2010/wordprocessingShape" mc:Ignorable="w14 w15 w16se w16cid w16 w16cex w16sdtdh wp14">
   <w:background w:color="FFFFFF" w:themeColor="background1"/>
   <w:body>
+    <w:p>
+      <w:pPr>
+        <w:jc w:val="right"/>
+        <w:rPr>
+          <w:rFonts w:ascii="Courier New" w:hAnsi="Courier New" w:cs="Courier New"/>
+          <w:sz w:val="28"/>
+          <w:szCs w:val="28"/>
+        </w:rPr>
+      </w:pPr>
+    </w:p>
     <w:p>
       <w:pPr>
         <w:jc w:val="right"/>
@@ -168,7 +178,6 @@
         </w:rPr>
         <w:t xml:space="preserve">представляющий собой </w:t>
       </w:r>
-      <w:proofErr w:type="spellStart"/>
       <w:r>
         <w:rPr>
           <w:rFonts w:ascii="Courier New" w:hAnsi="Courier New" w:cs="Courier New"/>
@@ -178,7 +187,6 @@
         </w:rPr>
         <w:t>WebSocket</w:t>
       </w:r>
-      <w:proofErr w:type="spellEnd"/>
       <w:r>
         <w:rPr>
           <w:rFonts w:ascii="Courier New" w:hAnsi="Courier New" w:cs="Courier New"/>
@@ -285,8 +293,6 @@
         </w:rPr>
         <w:t xml:space="preserve"> предназначен для </w:t>
       </w:r>
-      <w:bookmarkStart w:id="0" w:name="_GoBack"/>
-      <w:bookmarkEnd w:id="0"/>
       <w:r>
         <w:rPr>
           <w:rFonts w:ascii="Courier New" w:hAnsi="Courier New" w:cs="Courier New"/>
@@ -634,7 +640,6 @@
         </w:rPr>
         <w:t xml:space="preserve">, представляющий собой </w:t>
       </w:r>
-      <w:proofErr w:type="spellStart"/>
       <w:r>
         <w:rPr>
           <w:rFonts w:ascii="Courier New" w:hAnsi="Courier New" w:cs="Courier New"/>
@@ -644,7 +649,6 @@
         </w:rPr>
         <w:t>WebSocket</w:t>
       </w:r>
-      <w:proofErr w:type="spellEnd"/>
       <w:r>
         <w:rPr>
           <w:rFonts w:ascii="Courier New" w:hAnsi="Courier New" w:cs="Courier New"/>
@@ -1041,7 +1045,6 @@
         </w:rPr>
         <w:t xml:space="preserve">, представляющий собой </w:t>
       </w:r>
-      <w:proofErr w:type="spellStart"/>
       <w:r>
         <w:rPr>
           <w:rFonts w:ascii="Courier New" w:hAnsi="Courier New" w:cs="Courier New"/>
@@ -1051,7 +1054,6 @@
         </w:rPr>
         <w:t>WebSocket</w:t>
       </w:r>
-      <w:proofErr w:type="spellEnd"/>
       <w:r>
         <w:rPr>
           <w:rFonts w:ascii="Courier New" w:hAnsi="Courier New" w:cs="Courier New"/>
@@ -1628,7 +1630,6 @@
           <w:sz w:val="28"/>
           <w:szCs w:val="28"/>
         </w:rPr>
-        <w:lastRenderedPageBreak/>
         <w:t xml:space="preserve">  </w:t>
       </w:r>
       <w:r>
@@ -1710,7 +1711,6 @@
         </w:rPr>
         <w:t xml:space="preserve">, представляющий собой </w:t>
       </w:r>
-      <w:proofErr w:type="spellStart"/>
       <w:r>
         <w:rPr>
           <w:rFonts w:ascii="Courier New" w:hAnsi="Courier New" w:cs="Courier New"/>
@@ -1720,7 +1720,6 @@
         </w:rPr>
         <w:t>WebSocket</w:t>
       </w:r>
-      <w:proofErr w:type="spellEnd"/>
       <w:r>
         <w:rPr>
           <w:rFonts w:ascii="Courier New" w:hAnsi="Courier New" w:cs="Courier New"/>
@@ -2013,7 +2012,6 @@
         </w:rPr>
         <w:t xml:space="preserve">в </w:t>
       </w:r>
-      <w:proofErr w:type="spellStart"/>
       <w:r>
         <w:rPr>
           <w:rFonts w:ascii="Courier New" w:hAnsi="Courier New" w:cs="Courier New"/>
@@ -2023,7 +2021,6 @@
         </w:rPr>
         <w:t>json</w:t>
       </w:r>
-      <w:proofErr w:type="spellEnd"/>
       <w:r>
         <w:rPr>
           <w:rFonts w:ascii="Courier New" w:hAnsi="Courier New" w:cs="Courier New"/>
@@ -2373,7 +2370,6 @@
         </w:rPr>
         <w:t xml:space="preserve">в </w:t>
       </w:r>
-      <w:proofErr w:type="spellStart"/>
       <w:r>
         <w:rPr>
           <w:rFonts w:ascii="Courier New" w:hAnsi="Courier New" w:cs="Courier New"/>
@@ -2383,7 +2379,6 @@
         </w:rPr>
         <w:t>json</w:t>
       </w:r>
-      <w:proofErr w:type="spellEnd"/>
       <w:r>
         <w:rPr>
           <w:rFonts w:ascii="Courier New" w:hAnsi="Courier New" w:cs="Courier New"/>
@@ -2685,7 +2680,6 @@
         </w:rPr>
         <w:t xml:space="preserve">, представляющий собой </w:t>
       </w:r>
-      <w:proofErr w:type="spellStart"/>
       <w:r>
         <w:rPr>
           <w:rFonts w:ascii="Courier New" w:hAnsi="Courier New" w:cs="Courier New"/>
@@ -2695,7 +2689,6 @@
         </w:rPr>
         <w:t>WebSocket</w:t>
       </w:r>
-      <w:proofErr w:type="spellEnd"/>
       <w:r>
         <w:rPr>
           <w:rFonts w:ascii="Courier New" w:hAnsi="Courier New" w:cs="Courier New"/>
@@ -3433,6 +3426,7 @@
                 <w:szCs w:val="28"/>
                 <w:lang w:val="en-US"/>
               </w:rPr>
+              <w:lastRenderedPageBreak/>
               <w:t>fib</w:t>
             </w:r>
           </w:p>
@@ -3568,7 +3562,6 @@
                 <w:sz w:val="28"/>
                 <w:szCs w:val="28"/>
               </w:rPr>
-              <w:lastRenderedPageBreak/>
               <w:t>элементов  последовательности Фибоначчи</w:t>
             </w:r>
             <w:r>
@@ -3613,7 +3606,6 @@
                 <w:szCs w:val="28"/>
                 <w:lang w:val="en-US"/>
               </w:rPr>
-              <w:lastRenderedPageBreak/>
               <w:t>fact</w:t>
             </w:r>
           </w:p>
@@ -4326,7 +4318,6 @@
         </w:rPr>
         <w:t>клиент, демонстрирующий работоспособность сервера. Приложение осуществляет параллельный (</w:t>
       </w:r>
-      <w:proofErr w:type="spellStart"/>
       <w:r>
         <w:rPr>
           <w:rFonts w:ascii="Courier New" w:hAnsi="Courier New" w:cs="Courier New"/>
@@ -4336,7 +4327,6 @@
         </w:rPr>
         <w:t>async</w:t>
       </w:r>
-      <w:proofErr w:type="spellEnd"/>
       <w:r>
         <w:rPr>
           <w:rFonts w:ascii="Courier New" w:hAnsi="Courier New" w:cs="Courier New"/>
@@ -4782,7 +4772,6 @@
         </w:rPr>
         <w:t xml:space="preserve">, представляющий собой </w:t>
       </w:r>
-      <w:proofErr w:type="spellStart"/>
       <w:r>
         <w:rPr>
           <w:rFonts w:ascii="Courier New" w:hAnsi="Courier New" w:cs="Courier New"/>
@@ -4792,7 +4781,6 @@
         </w:rPr>
         <w:t>WebSocket</w:t>
       </w:r>
-      <w:proofErr w:type="spellEnd"/>
       <w:r>
         <w:rPr>
           <w:rFonts w:ascii="Courier New" w:hAnsi="Courier New" w:cs="Courier New"/>
@@ -5011,7 +4999,16 @@
           <w:sz w:val="28"/>
           <w:szCs w:val="28"/>
         </w:rPr>
-        <w:t xml:space="preserve">, сервер генерирует событие </w:t>
+        <w:t xml:space="preserve">, сервер генерирует </w:t>
+      </w:r>
+      <w:r>
+        <w:rPr>
+          <w:rFonts w:ascii="Courier New" w:hAnsi="Courier New" w:cs="Courier New"/>
+          <w:sz w:val="28"/>
+          <w:szCs w:val="28"/>
+        </w:rPr>
+        <w:lastRenderedPageBreak/>
+        <w:t xml:space="preserve">событие </w:t>
       </w:r>
       <w:r>
         <w:rPr>
@@ -5179,7 +5176,6 @@
           <w:sz w:val="28"/>
           <w:szCs w:val="28"/>
         </w:rPr>
-        <w:lastRenderedPageBreak/>
         <w:t xml:space="preserve">Разработайте приложение </w:t>
       </w:r>
       <w:r>
@@ -5700,7 +5696,6 @@
         </w:rPr>
         <w:t xml:space="preserve">, представляющий собой </w:t>
       </w:r>
-      <w:proofErr w:type="spellStart"/>
       <w:r>
         <w:rPr>
           <w:rFonts w:ascii="Courier New" w:hAnsi="Courier New" w:cs="Courier New"/>
@@ -5710,7 +5705,6 @@
         </w:rPr>
         <w:t>WebSocket</w:t>
       </w:r>
-      <w:proofErr w:type="spellEnd"/>
       <w:r>
         <w:rPr>
           <w:rFonts w:ascii="Courier New" w:hAnsi="Courier New" w:cs="Courier New"/>
@@ -6142,7 +6136,6 @@
         </w:rPr>
         <w:t>Поясните понятие «</w:t>
       </w:r>
-      <w:proofErr w:type="spellStart"/>
       <w:r>
         <w:rPr>
           <w:rFonts w:ascii="Courier New" w:hAnsi="Courier New" w:cs="Courier New"/>
@@ -6152,7 +6145,6 @@
         </w:rPr>
         <w:t>WebSocket</w:t>
       </w:r>
-      <w:proofErr w:type="spellEnd"/>
       <w:r>
         <w:rPr>
           <w:rFonts w:ascii="Courier New" w:hAnsi="Courier New" w:cs="Courier New"/>
@@ -6407,6 +6399,7 @@
           <w:sz w:val="28"/>
           <w:szCs w:val="28"/>
         </w:rPr>
+        <w:lastRenderedPageBreak/>
         <w:t>Поясните аббревиатуру «</w:t>
       </w:r>
       <w:r>
@@ -6456,7 +6449,6 @@
           <w:sz w:val="28"/>
           <w:szCs w:val="28"/>
         </w:rPr>
-        <w:lastRenderedPageBreak/>
         <w:t xml:space="preserve">Поясните принцип работы </w:t>
       </w:r>
       <w:r>
@@ -6647,7 +6639,7 @@
 </file>
 
 <file path=word/endnotes.xml><?xml version="1.0" encoding="utf-8"?>
-<w:endnotes xmlns:wpc="http://schemas.microsoft.com/office/word/2010/wordprocessingCanvas" xmlns:cx="http://schemas.microsoft.com/office/drawing/2014/chartex" xmlns:mc="http://schemas.openxmlformats.org/markup-compatibility/2006" xmlns:o="urn:schemas-microsoft-com:office:office" xmlns:r="http://schemas.openxmlformats.org/officeDocument/2006/relationships" xmlns:m="http://schemas.openxmlformats.org/officeDocument/2006/math" xmlns:v="urn:schemas-microsoft-com:vml" xmlns:wp14="http://schemas.microsoft.com/office/word/2010/wordprocessingDrawing" xmlns:wp="http://schemas.openxmlformats.org/drawingml/2006/wordprocessingDrawing" xmlns:w10="urn:schemas-microsoft-com:office:word" xmlns:w="http://schemas.openxmlformats.org/wordprocessingml/2006/main" xmlns:w14="http://schemas.microsoft.com/office/word/2010/wordml" xmlns:w15="http://schemas.microsoft.com/office/word/2012/wordml" xmlns:w16se="http://schemas.microsoft.com/office/word/2015/wordml/symex" xmlns:wpg="http://schemas.microsoft.com/office/word/2010/wordprocessingGroup" xmlns:wpi="http://schemas.microsoft.com/office/word/2010/wordprocessingInk" xmlns:wne="http://schemas.microsoft.com/office/word/2006/wordml" xmlns:wps="http://schemas.microsoft.com/office/word/2010/wordprocessingShape" mc:Ignorable="w14 w15 w16se wp14">
+<w:endnotes xmlns:wpc="http://schemas.microsoft.com/office/word/2010/wordprocessingCanvas" xmlns:cx="http://schemas.microsoft.com/office/drawing/2014/chartex" xmlns:cx1="http://schemas.microsoft.com/office/drawing/2015/9/8/chartex" xmlns:cx2="http://schemas.microsoft.com/office/drawing/2015/10/21/chartex" xmlns:cx3="http://schemas.microsoft.com/office/drawing/2016/5/9/chartex" xmlns:cx4="http://schemas.microsoft.com/office/drawing/2016/5/10/chartex" xmlns:cx5="http://schemas.microsoft.com/office/drawing/2016/5/11/chartex" xmlns:cx6="http://schemas.microsoft.com/office/drawing/2016/5/12/chartex" xmlns:cx7="http://schemas.microsoft.com/office/drawing/2016/5/13/chartex" xmlns:cx8="http://schemas.microsoft.com/office/drawing/2016/5/14/chartex" xmlns:mc="http://schemas.openxmlformats.org/markup-compatibility/2006" xmlns:aink="http://schemas.microsoft.com/office/drawing/2016/ink" xmlns:am3d="http://schemas.microsoft.com/office/drawing/2017/model3d" xmlns:o="urn:schemas-microsoft-com:office:office" xmlns:r="http://schemas.openxmlformats.org/officeDocument/2006/relationships" xmlns:m="http://schemas.openxmlformats.org/officeDocument/2006/math" xmlns:v="urn:schemas-microsoft-com:vml" xmlns:wp14="http://schemas.microsoft.com/office/word/2010/wordprocessingDrawing" xmlns:wp="http://schemas.openxmlformats.org/drawingml/2006/wordprocessingDrawing" xmlns:w10="urn:schemas-microsoft-com:office:word" xmlns:w="http://schemas.openxmlformats.org/wordprocessingml/2006/main" xmlns:w14="http://schemas.microsoft.com/office/word/2010/wordml" xmlns:w15="http://schemas.microsoft.com/office/word/2012/wordml" xmlns:w16cex="http://schemas.microsoft.com/office/word/2018/wordml/cex" xmlns:w16cid="http://schemas.microsoft.com/office/word/2016/wordml/cid" xmlns:w16="http://schemas.microsoft.com/office/word/2018/wordml" xmlns:w16sdtdh="http://schemas.microsoft.com/office/word/2020/wordml/sdtdatahash" xmlns:w16se="http://schemas.microsoft.com/office/word/2015/wordml/symex" xmlns:wpg="http://schemas.microsoft.com/office/word/2010/wordprocessingGroup" xmlns:wpi="http://schemas.microsoft.com/office/word/2010/wordprocessingInk" xmlns:wne="http://schemas.microsoft.com/office/word/2006/wordml" xmlns:wps="http://schemas.microsoft.com/office/word/2010/wordprocessingShape" mc:Ignorable="w14 w15 w16se w16cid w16 w16cex w16sdtdh wp14">
   <w:endnote w:type="separator" w:id="-1">
     <w:p>
       <w:pPr>
@@ -6672,7 +6664,7 @@
 </file>
 
 <file path=word/footer1.xml><?xml version="1.0" encoding="utf-8"?>
-<w:ftr xmlns:wpc="http://schemas.microsoft.com/office/word/2010/wordprocessingCanvas" xmlns:cx="http://schemas.microsoft.com/office/drawing/2014/chartex" xmlns:mc="http://schemas.openxmlformats.org/markup-compatibility/2006" xmlns:o="urn:schemas-microsoft-com:office:office" xmlns:r="http://schemas.openxmlformats.org/officeDocument/2006/relationships" xmlns:m="http://schemas.openxmlformats.org/officeDocument/2006/math" xmlns:v="urn:schemas-microsoft-com:vml" xmlns:wp14="http://schemas.microsoft.com/office/word/2010/wordprocessingDrawing" xmlns:wp="http://schemas.openxmlformats.org/drawingml/2006/wordprocessingDrawing" xmlns:w10="urn:schemas-microsoft-com:office:word" xmlns:w="http://schemas.openxmlformats.org/wordprocessingml/2006/main" xmlns:w14="http://schemas.microsoft.com/office/word/2010/wordml" xmlns:w15="http://schemas.microsoft.com/office/word/2012/wordml" xmlns:w16se="http://schemas.microsoft.com/office/word/2015/wordml/symex" xmlns:wpg="http://schemas.microsoft.com/office/word/2010/wordprocessingGroup" xmlns:wpi="http://schemas.microsoft.com/office/word/2010/wordprocessingInk" xmlns:wne="http://schemas.microsoft.com/office/word/2006/wordml" xmlns:wps="http://schemas.microsoft.com/office/word/2010/wordprocessingShape" mc:Ignorable="w14 w15 w16se wp14">
+<w:ftr xmlns:wpc="http://schemas.microsoft.com/office/word/2010/wordprocessingCanvas" xmlns:cx="http://schemas.microsoft.com/office/drawing/2014/chartex" xmlns:cx1="http://schemas.microsoft.com/office/drawing/2015/9/8/chartex" xmlns:cx2="http://schemas.microsoft.com/office/drawing/2015/10/21/chartex" xmlns:cx3="http://schemas.microsoft.com/office/drawing/2016/5/9/chartex" xmlns:cx4="http://schemas.microsoft.com/office/drawing/2016/5/10/chartex" xmlns:cx5="http://schemas.microsoft.com/office/drawing/2016/5/11/chartex" xmlns:cx6="http://schemas.microsoft.com/office/drawing/2016/5/12/chartex" xmlns:cx7="http://schemas.microsoft.com/office/drawing/2016/5/13/chartex" xmlns:cx8="http://schemas.microsoft.com/office/drawing/2016/5/14/chartex" xmlns:mc="http://schemas.openxmlformats.org/markup-compatibility/2006" xmlns:aink="http://schemas.microsoft.com/office/drawing/2016/ink" xmlns:am3d="http://schemas.microsoft.com/office/drawing/2017/model3d" xmlns:o="urn:schemas-microsoft-com:office:office" xmlns:r="http://schemas.openxmlformats.org/officeDocument/2006/relationships" xmlns:m="http://schemas.openxmlformats.org/officeDocument/2006/math" xmlns:v="urn:schemas-microsoft-com:vml" xmlns:wp14="http://schemas.microsoft.com/office/word/2010/wordprocessingDrawing" xmlns:wp="http://schemas.openxmlformats.org/drawingml/2006/wordprocessingDrawing" xmlns:w10="urn:schemas-microsoft-com:office:word" xmlns:w="http://schemas.openxmlformats.org/wordprocessingml/2006/main" xmlns:w14="http://schemas.microsoft.com/office/word/2010/wordml" xmlns:w15="http://schemas.microsoft.com/office/word/2012/wordml" xmlns:w16cex="http://schemas.microsoft.com/office/word/2018/wordml/cex" xmlns:w16cid="http://schemas.microsoft.com/office/word/2016/wordml/cid" xmlns:w16="http://schemas.microsoft.com/office/word/2018/wordml" xmlns:w16sdtdh="http://schemas.microsoft.com/office/word/2020/wordml/sdtdatahash" xmlns:w16se="http://schemas.microsoft.com/office/word/2015/wordml/symex" xmlns:wpg="http://schemas.microsoft.com/office/word/2010/wordprocessingGroup" xmlns:wpi="http://schemas.microsoft.com/office/word/2010/wordprocessingInk" xmlns:wne="http://schemas.microsoft.com/office/word/2006/wordml" xmlns:wps="http://schemas.microsoft.com/office/word/2010/wordprocessingShape" mc:Ignorable="w14 w15 w16se w16cid w16 w16cex w16sdtdh wp14">
   <w:sdt>
     <w:sdtPr>
       <w:id w:val="561683548"/>
@@ -6718,7 +6710,7 @@
 </file>
 
 <file path=word/footnotes.xml><?xml version="1.0" encoding="utf-8"?>
-<w:footnotes xmlns:wpc="http://schemas.microsoft.com/office/word/2010/wordprocessingCanvas" xmlns:cx="http://schemas.microsoft.com/office/drawing/2014/chartex" xmlns:mc="http://schemas.openxmlformats.org/markup-compatibility/2006" xmlns:o="urn:schemas-microsoft-com:office:office" xmlns:r="http://schemas.openxmlformats.org/officeDocument/2006/relationships" xmlns:m="http://schemas.openxmlformats.org/officeDocument/2006/math" xmlns:v="urn:schemas-microsoft-com:vml" xmlns:wp14="http://schemas.microsoft.com/office/word/2010/wordprocessingDrawing" xmlns:wp="http://schemas.openxmlformats.org/drawingml/2006/wordprocessingDrawing" xmlns:w10="urn:schemas-microsoft-com:office:word" xmlns:w="http://schemas.openxmlformats.org/wordprocessingml/2006/main" xmlns:w14="http://schemas.microsoft.com/office/word/2010/wordml" xmlns:w15="http://schemas.microsoft.com/office/word/2012/wordml" xmlns:w16se="http://schemas.microsoft.com/office/word/2015/wordml/symex" xmlns:wpg="http://schemas.microsoft.com/office/word/2010/wordprocessingGroup" xmlns:wpi="http://schemas.microsoft.com/office/word/2010/wordprocessingInk" xmlns:wne="http://schemas.microsoft.com/office/word/2006/wordml" xmlns:wps="http://schemas.microsoft.com/office/word/2010/wordprocessingShape" mc:Ignorable="w14 w15 w16se wp14">
+<w:footnotes xmlns:wpc="http://schemas.microsoft.com/office/word/2010/wordprocessingCanvas" xmlns:cx="http://schemas.microsoft.com/office/drawing/2014/chartex" xmlns:cx1="http://schemas.microsoft.com/office/drawing/2015/9/8/chartex" xmlns:cx2="http://schemas.microsoft.com/office/drawing/2015/10/21/chartex" xmlns:cx3="http://schemas.microsoft.com/office/drawing/2016/5/9/chartex" xmlns:cx4="http://schemas.microsoft.com/office/drawing/2016/5/10/chartex" xmlns:cx5="http://schemas.microsoft.com/office/drawing/2016/5/11/chartex" xmlns:cx6="http://schemas.microsoft.com/office/drawing/2016/5/12/chartex" xmlns:cx7="http://schemas.microsoft.com/office/drawing/2016/5/13/chartex" xmlns:cx8="http://schemas.microsoft.com/office/drawing/2016/5/14/chartex" xmlns:mc="http://schemas.openxmlformats.org/markup-compatibility/2006" xmlns:aink="http://schemas.microsoft.com/office/drawing/2016/ink" xmlns:am3d="http://schemas.microsoft.com/office/drawing/2017/model3d" xmlns:o="urn:schemas-microsoft-com:office:office" xmlns:r="http://schemas.openxmlformats.org/officeDocument/2006/relationships" xmlns:m="http://schemas.openxmlformats.org/officeDocument/2006/math" xmlns:v="urn:schemas-microsoft-com:vml" xmlns:wp14="http://schemas.microsoft.com/office/word/2010/wordprocessingDrawing" xmlns:wp="http://schemas.openxmlformats.org/drawingml/2006/wordprocessingDrawing" xmlns:w10="urn:schemas-microsoft-com:office:word" xmlns:w="http://schemas.openxmlformats.org/wordprocessingml/2006/main" xmlns:w14="http://schemas.microsoft.com/office/word/2010/wordml" xmlns:w15="http://schemas.microsoft.com/office/word/2012/wordml" xmlns:w16cex="http://schemas.microsoft.com/office/word/2018/wordml/cex" xmlns:w16cid="http://schemas.microsoft.com/office/word/2016/wordml/cid" xmlns:w16="http://schemas.microsoft.com/office/word/2018/wordml" xmlns:w16sdtdh="http://schemas.microsoft.com/office/word/2020/wordml/sdtdatahash" xmlns:w16se="http://schemas.microsoft.com/office/word/2015/wordml/symex" xmlns:wpg="http://schemas.microsoft.com/office/word/2010/wordprocessingGroup" xmlns:wpi="http://schemas.microsoft.com/office/word/2010/wordprocessingInk" xmlns:wne="http://schemas.microsoft.com/office/word/2006/wordml" xmlns:wps="http://schemas.microsoft.com/office/word/2010/wordprocessingShape" mc:Ignorable="w14 w15 w16se w16cid w16 w16cex w16sdtdh wp14">
   <w:footnote w:type="separator" w:id="-1">
     <w:p>
       <w:pPr>
@@ -6743,7 +6735,7 @@
 </file>
 
 <file path=word/numbering.xml><?xml version="1.0" encoding="utf-8"?>
-<w:numbering xmlns:wpc="http://schemas.microsoft.com/office/word/2010/wordprocessingCanvas" xmlns:cx="http://schemas.microsoft.com/office/drawing/2014/chartex" xmlns:mc="http://schemas.openxmlformats.org/markup-compatibility/2006" xmlns:o="urn:schemas-microsoft-com:office:office" xmlns:r="http://schemas.openxmlformats.org/officeDocument/2006/relationships" xmlns:m="http://schemas.openxmlformats.org/officeDocument/2006/math" xmlns:v="urn:schemas-microsoft-com:vml" xmlns:wp14="http://schemas.microsoft.com/office/word/2010/wordprocessingDrawing" xmlns:wp="http://schemas.openxmlformats.org/drawingml/2006/wordprocessingDrawing" xmlns:w10="urn:schemas-microsoft-com:office:word" xmlns:w="http://schemas.openxmlformats.org/wordprocessingml/2006/main" xmlns:w14="http://schemas.microsoft.com/office/word/2010/wordml" xmlns:w15="http://schemas.microsoft.com/office/word/2012/wordml" xmlns:w16se="http://schemas.microsoft.com/office/word/2015/wordml/symex" xmlns:wpg="http://schemas.microsoft.com/office/word/2010/wordprocessingGroup" xmlns:wpi="http://schemas.microsoft.com/office/word/2010/wordprocessingInk" xmlns:wne="http://schemas.microsoft.com/office/word/2006/wordml" xmlns:wps="http://schemas.microsoft.com/office/word/2010/wordprocessingShape" mc:Ignorable="w14 w15 w16se wp14">
+<w:numbering xmlns:wpc="http://schemas.microsoft.com/office/word/2010/wordprocessingCanvas" xmlns:cx="http://schemas.microsoft.com/office/drawing/2014/chartex" xmlns:cx1="http://schemas.microsoft.com/office/drawing/2015/9/8/chartex" xmlns:cx2="http://schemas.microsoft.com/office/drawing/2015/10/21/chartex" xmlns:cx3="http://schemas.microsoft.com/office/drawing/2016/5/9/chartex" xmlns:cx4="http://schemas.microsoft.com/office/drawing/2016/5/10/chartex" xmlns:cx5="http://schemas.microsoft.com/office/drawing/2016/5/11/chartex" xmlns:cx6="http://schemas.microsoft.com/office/drawing/2016/5/12/chartex" xmlns:cx7="http://schemas.microsoft.com/office/drawing/2016/5/13/chartex" xmlns:cx8="http://schemas.microsoft.com/office/drawing/2016/5/14/chartex" xmlns:mc="http://schemas.openxmlformats.org/markup-compatibility/2006" xmlns:aink="http://schemas.microsoft.com/office/drawing/2016/ink" xmlns:am3d="http://schemas.microsoft.com/office/drawing/2017/model3d" xmlns:o="urn:schemas-microsoft-com:office:office" xmlns:r="http://schemas.openxmlformats.org/officeDocument/2006/relationships" xmlns:m="http://schemas.openxmlformats.org/officeDocument/2006/math" xmlns:v="urn:schemas-microsoft-com:vml" xmlns:wp14="http://schemas.microsoft.com/office/word/2010/wordprocessingDrawing" xmlns:wp="http://schemas.openxmlformats.org/drawingml/2006/wordprocessingDrawing" xmlns:w10="urn:schemas-microsoft-com:office:word" xmlns:w="http://schemas.openxmlformats.org/wordprocessingml/2006/main" xmlns:w14="http://schemas.microsoft.com/office/word/2010/wordml" xmlns:w15="http://schemas.microsoft.com/office/word/2012/wordml" xmlns:w16cex="http://schemas.microsoft.com/office/word/2018/wordml/cex" xmlns:w16cid="http://schemas.microsoft.com/office/word/2016/wordml/cid" xmlns:w16="http://schemas.microsoft.com/office/word/2018/wordml" xmlns:w16sdtdh="http://schemas.microsoft.com/office/word/2020/wordml/sdtdatahash" xmlns:w16se="http://schemas.microsoft.com/office/word/2015/wordml/symex" xmlns:wpg="http://schemas.microsoft.com/office/word/2010/wordprocessingGroup" xmlns:wpi="http://schemas.microsoft.com/office/word/2010/wordprocessingInk" xmlns:wne="http://schemas.microsoft.com/office/word/2006/wordml" xmlns:wps="http://schemas.microsoft.com/office/word/2010/wordprocessingShape" mc:Ignorable="w14 w15 w16se w16cid w16 w16cex w16sdtdh wp14">
   <w:abstractNum w:abstractNumId="0" w15:restartNumberingAfterBreak="0">
     <w:nsid w:val="12C42D87"/>
     <w:multiLevelType w:val="hybridMultilevel"/>
@@ -7573,7 +7565,7 @@
 </file>
 
 <file path=word/styles.xml><?xml version="1.0" encoding="utf-8"?>
-<w:styles xmlns:mc="http://schemas.openxmlformats.org/markup-compatibility/2006" xmlns:r="http://schemas.openxmlformats.org/officeDocument/2006/relationships" xmlns:w="http://schemas.openxmlformats.org/wordprocessingml/2006/main" xmlns:w14="http://schemas.microsoft.com/office/word/2010/wordml" xmlns:w15="http://schemas.microsoft.com/office/word/2012/wordml" xmlns:w16se="http://schemas.microsoft.com/office/word/2015/wordml/symex" mc:Ignorable="w14 w15 w16se">
+<w:styles xmlns:mc="http://schemas.openxmlformats.org/markup-compatibility/2006" xmlns:r="http://schemas.openxmlformats.org/officeDocument/2006/relationships" xmlns:w="http://schemas.openxmlformats.org/wordprocessingml/2006/main" xmlns:w14="http://schemas.microsoft.com/office/word/2010/wordml" xmlns:w15="http://schemas.microsoft.com/office/word/2012/wordml" xmlns:w16cex="http://schemas.microsoft.com/office/word/2018/wordml/cex" xmlns:w16cid="http://schemas.microsoft.com/office/word/2016/wordml/cid" xmlns:w16="http://schemas.microsoft.com/office/word/2018/wordml" xmlns:w16sdtdh="http://schemas.microsoft.com/office/word/2020/wordml/sdtdatahash" xmlns:w16se="http://schemas.microsoft.com/office/word/2015/wordml/symex" mc:Ignorable="w14 w15 w16se w16cid w16 w16cex w16sdtdh">
   <w:docDefaults>
     <w:rPrDefault>
       <w:rPr>
@@ -7589,7 +7581,7 @@
       </w:pPr>
     </w:pPrDefault>
   </w:docDefaults>
-  <w:latentStyles w:defLockedState="0" w:defUIPriority="99" w:defSemiHidden="0" w:defUnhideWhenUsed="0" w:defQFormat="0" w:count="371">
+  <w:latentStyles w:defLockedState="0" w:defUIPriority="99" w:defSemiHidden="0" w:defUnhideWhenUsed="0" w:defQFormat="0" w:count="376">
     <w:lsdException w:name="Normal" w:uiPriority="0" w:qFormat="1"/>
     <w:lsdException w:name="heading 1" w:uiPriority="9" w:qFormat="1"/>
     <w:lsdException w:name="heading 2" w:semiHidden="1" w:uiPriority="9" w:unhideWhenUsed="1" w:qFormat="1"/>
@@ -7695,7 +7687,6 @@
     <w:lsdException w:name="HTML Sample" w:semiHidden="1" w:unhideWhenUsed="1"/>
     <w:lsdException w:name="HTML Typewriter" w:semiHidden="1" w:unhideWhenUsed="1"/>
     <w:lsdException w:name="HTML Variable" w:semiHidden="1" w:unhideWhenUsed="1"/>
-    <w:lsdException w:name="Normal Table" w:semiHidden="1" w:unhideWhenUsed="1"/>
     <w:lsdException w:name="annotation subject" w:semiHidden="1" w:unhideWhenUsed="1"/>
     <w:lsdException w:name="No List" w:semiHidden="1" w:unhideWhenUsed="1"/>
     <w:lsdException w:name="Outline List 1" w:semiHidden="1" w:unhideWhenUsed="1"/>
@@ -7738,11 +7729,8 @@
     <w:lsdException w:name="Table Contemporary" w:semiHidden="1" w:unhideWhenUsed="1"/>
     <w:lsdException w:name="Table Elegant" w:semiHidden="1" w:unhideWhenUsed="1"/>
     <w:lsdException w:name="Table Professional" w:semiHidden="1" w:unhideWhenUsed="1"/>
-    <w:lsdException w:name="Table Subtle 1" w:semiHidden="1" w:unhideWhenUsed="1"/>
     <w:lsdException w:name="Table Subtle 2" w:semiHidden="1" w:unhideWhenUsed="1"/>
     <w:lsdException w:name="Table Web 1" w:semiHidden="1" w:unhideWhenUsed="1"/>
-    <w:lsdException w:name="Table Web 2" w:semiHidden="1" w:unhideWhenUsed="1"/>
-    <w:lsdException w:name="Table Web 3" w:semiHidden="1" w:unhideWhenUsed="1"/>
     <w:lsdException w:name="Balloon Text" w:semiHidden="1" w:unhideWhenUsed="1"/>
     <w:lsdException w:name="Table Grid" w:uiPriority="39"/>
     <w:lsdException w:name="Table Theme" w:semiHidden="1" w:unhideWhenUsed="1"/>
@@ -7961,6 +7949,11 @@
     <w:lsdException w:name="List Table 5 Dark Accent 6" w:uiPriority="50"/>
     <w:lsdException w:name="List Table 6 Colorful Accent 6" w:uiPriority="51"/>
     <w:lsdException w:name="List Table 7 Colorful Accent 6" w:uiPriority="52"/>
+    <w:lsdException w:name="Mention" w:semiHidden="1" w:unhideWhenUsed="1"/>
+    <w:lsdException w:name="Smart Hyperlink" w:semiHidden="1" w:unhideWhenUsed="1"/>
+    <w:lsdException w:name="Hashtag" w:semiHidden="1" w:unhideWhenUsed="1"/>
+    <w:lsdException w:name="Unresolved Mention" w:semiHidden="1" w:unhideWhenUsed="1"/>
+    <w:lsdException w:name="Smart Link" w:semiHidden="1" w:unhideWhenUsed="1"/>
   </w:latentStyles>
   <w:style w:type="paragraph" w:default="1" w:styleId="a">
     <w:name w:val="Normal"/>

</xml_diff>